<commit_message>
Added Lab 1 finished
</commit_message>
<xml_diff>
--- a/Lab 1/ECE311_Lab1_Prep_Shadman-Kaif.docx
+++ b/Lab 1/ECE311_Lab1_Prep_Shadman-Kaif.docx
@@ -203,6 +203,9 @@
         </w:rPr>
       </w:pPr>
       <w:r>
+        <w:rPr>
+          <w:noProof/>
+        </w:rPr>
         <w:drawing>
           <wp:inline distT="0" distB="0" distL="0" distR="0" wp14:anchorId="2C491EFB" wp14:editId="0141B88A">
             <wp:extent cx="5943600" cy="5009515"/>
@@ -408,6 +411,475 @@
         <w:rPr>
           <w:noProof/>
         </w:rPr>
+        <mc:AlternateContent>
+          <mc:Choice Requires="wpi">
+            <w:drawing>
+              <wp:anchor distT="0" distB="0" distL="114300" distR="114300" simplePos="0" relativeHeight="251678720" behindDoc="0" locked="0" layoutInCell="1" allowOverlap="1" wp14:anchorId="7D9303C0" wp14:editId="525DF5B0">
+                <wp:simplePos x="0" y="0"/>
+                <wp:positionH relativeFrom="column">
+                  <wp:posOffset>2320925</wp:posOffset>
+                </wp:positionH>
+                <wp:positionV relativeFrom="paragraph">
+                  <wp:posOffset>295275</wp:posOffset>
+                </wp:positionV>
+                <wp:extent cx="291655" cy="180270"/>
+                <wp:effectExtent l="38100" t="38100" r="51435" b="48895"/>
+                <wp:wrapNone/>
+                <wp:docPr id="40" name="Ink 40"/>
+                <wp:cNvGraphicFramePr/>
+                <a:graphic xmlns:a="http://schemas.openxmlformats.org/drawingml/2006/main">
+                  <a:graphicData uri="http://schemas.microsoft.com/office/word/2010/wordprocessingInk">
+                    <w14:contentPart bwMode="auto" r:id="rId10">
+                      <w14:nvContentPartPr>
+                        <w14:cNvContentPartPr/>
+                      </w14:nvContentPartPr>
+                      <w14:xfrm>
+                        <a:off x="0" y="0"/>
+                        <a:ext cx="291655" cy="180270"/>
+                      </w14:xfrm>
+                    </w14:contentPart>
+                  </a:graphicData>
+                </a:graphic>
+              </wp:anchor>
+            </w:drawing>
+          </mc:Choice>
+          <mc:Fallback>
+            <w:pict>
+              <v:shapetype w14:anchorId="701FE799" id="_x0000_t75" coordsize="21600,21600" o:spt="75" o:preferrelative="t" path="m@4@5l@4@11@9@11@9@5xe" filled="f" stroked="f">
+                <v:stroke joinstyle="miter"/>
+                <v:formulas>
+                  <v:f eqn="if lineDrawn pixelLineWidth 0"/>
+                  <v:f eqn="sum @0 1 0"/>
+                  <v:f eqn="sum 0 0 @1"/>
+                  <v:f eqn="prod @2 1 2"/>
+                  <v:f eqn="prod @3 21600 pixelWidth"/>
+                  <v:f eqn="prod @3 21600 pixelHeight"/>
+                  <v:f eqn="sum @0 0 1"/>
+                  <v:f eqn="prod @6 1 2"/>
+                  <v:f eqn="prod @7 21600 pixelWidth"/>
+                  <v:f eqn="sum @8 21600 0"/>
+                  <v:f eqn="prod @7 21600 pixelHeight"/>
+                  <v:f eqn="sum @10 21600 0"/>
+                </v:formulas>
+                <v:path o:extrusionok="f" gradientshapeok="t" o:connecttype="rect"/>
+                <o:lock v:ext="edit" aspectratio="t"/>
+              </v:shapetype>
+              <v:shape id="Ink 40" o:spid="_x0000_s1026" type="#_x0000_t75" style="position:absolute;margin-left:182.05pt;margin-top:22.55pt;width:24.35pt;height:15.65pt;z-index:251678720;visibility:visible;mso-wrap-style:square;mso-wrap-distance-left:9pt;mso-wrap-distance-top:0;mso-wrap-distance-right:9pt;mso-wrap-distance-bottom:0;mso-position-horizontal:absolute;mso-position-horizontal-relative:text;mso-position-vertical:absolute;mso-position-vertical-relative:text" o:gfxdata="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">
+                <v:imagedata r:id="rId11" o:title=""/>
+              </v:shape>
+            </w:pict>
+          </mc:Fallback>
+        </mc:AlternateContent>
+      </w:r>
+      <w:r>
+        <w:rPr>
+          <w:noProof/>
+        </w:rPr>
+        <mc:AlternateContent>
+          <mc:Choice Requires="wpi">
+            <w:drawing>
+              <wp:anchor distT="0" distB="0" distL="114300" distR="114300" simplePos="0" relativeHeight="251669504" behindDoc="0" locked="0" layoutInCell="1" allowOverlap="1" wp14:anchorId="3CE57722" wp14:editId="3049C5E9">
+                <wp:simplePos x="0" y="0"/>
+                <wp:positionH relativeFrom="column">
+                  <wp:posOffset>1293640</wp:posOffset>
+                </wp:positionH>
+                <wp:positionV relativeFrom="paragraph">
+                  <wp:posOffset>1668460</wp:posOffset>
+                </wp:positionV>
+                <wp:extent cx="65160" cy="189360"/>
+                <wp:effectExtent l="38100" t="38100" r="49530" b="58420"/>
+                <wp:wrapNone/>
+                <wp:docPr id="29" name="Ink 29"/>
+                <wp:cNvGraphicFramePr/>
+                <a:graphic xmlns:a="http://schemas.openxmlformats.org/drawingml/2006/main">
+                  <a:graphicData uri="http://schemas.microsoft.com/office/word/2010/wordprocessingInk">
+                    <w14:contentPart bwMode="auto" r:id="rId12">
+                      <w14:nvContentPartPr>
+                        <w14:cNvContentPartPr/>
+                      </w14:nvContentPartPr>
+                      <w14:xfrm>
+                        <a:off x="0" y="0"/>
+                        <a:ext cx="65160" cy="189360"/>
+                      </w14:xfrm>
+                    </w14:contentPart>
+                  </a:graphicData>
+                </a:graphic>
+              </wp:anchor>
+            </w:drawing>
+          </mc:Choice>
+          <mc:Fallback>
+            <w:pict>
+              <v:shape w14:anchorId="14913597" id="Ink 29" o:spid="_x0000_s1026" type="#_x0000_t75" style="position:absolute;margin-left:101.15pt;margin-top:130.65pt;width:6.55pt;height:16.3pt;z-index:251669504;visibility:visible;mso-wrap-style:square;mso-wrap-distance-left:9pt;mso-wrap-distance-top:0;mso-wrap-distance-right:9pt;mso-wrap-distance-bottom:0;mso-position-horizontal:absolute;mso-position-horizontal-relative:text;mso-position-vertical:absolute;mso-position-vertical-relative:text" o:gfxdata="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">
+                <v:imagedata r:id="rId13" o:title=""/>
+              </v:shape>
+            </w:pict>
+          </mc:Fallback>
+        </mc:AlternateContent>
+      </w:r>
+      <w:r>
+        <w:rPr>
+          <w:noProof/>
+        </w:rPr>
+        <mc:AlternateContent>
+          <mc:Choice Requires="wpi">
+            <w:drawing>
+              <wp:anchor distT="0" distB="0" distL="114300" distR="114300" simplePos="0" relativeHeight="251668480" behindDoc="0" locked="0" layoutInCell="1" allowOverlap="1" wp14:anchorId="7756A6C1" wp14:editId="2DEBC257">
+                <wp:simplePos x="0" y="0"/>
+                <wp:positionH relativeFrom="column">
+                  <wp:posOffset>1104900</wp:posOffset>
+                </wp:positionH>
+                <wp:positionV relativeFrom="paragraph">
+                  <wp:posOffset>1668145</wp:posOffset>
+                </wp:positionV>
+                <wp:extent cx="119105" cy="136525"/>
+                <wp:effectExtent l="57150" t="38100" r="0" b="53975"/>
+                <wp:wrapNone/>
+                <wp:docPr id="28" name="Ink 28"/>
+                <wp:cNvGraphicFramePr/>
+                <a:graphic xmlns:a="http://schemas.openxmlformats.org/drawingml/2006/main">
+                  <a:graphicData uri="http://schemas.microsoft.com/office/word/2010/wordprocessingInk">
+                    <w14:contentPart bwMode="auto" r:id="rId14">
+                      <w14:nvContentPartPr>
+                        <w14:cNvContentPartPr/>
+                      </w14:nvContentPartPr>
+                      <w14:xfrm>
+                        <a:off x="0" y="0"/>
+                        <a:ext cx="119105" cy="136525"/>
+                      </w14:xfrm>
+                    </w14:contentPart>
+                  </a:graphicData>
+                </a:graphic>
+              </wp:anchor>
+            </w:drawing>
+          </mc:Choice>
+          <mc:Fallback>
+            <w:pict>
+              <v:shape w14:anchorId="5D472CC6" id="Ink 28" o:spid="_x0000_s1026" type="#_x0000_t75" style="position:absolute;margin-left:86.3pt;margin-top:130.65pt;width:10.8pt;height:12.15pt;z-index:251668480;visibility:visible;mso-wrap-style:square;mso-wrap-distance-left:9pt;mso-wrap-distance-top:0;mso-wrap-distance-right:9pt;mso-wrap-distance-bottom:0;mso-position-horizontal:absolute;mso-position-horizontal-relative:text;mso-position-vertical:absolute;mso-position-vertical-relative:text" o:gfxdata="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">
+                <v:imagedata r:id="rId15" o:title=""/>
+              </v:shape>
+            </w:pict>
+          </mc:Fallback>
+        </mc:AlternateContent>
+      </w:r>
+      <w:r>
+        <w:rPr>
+          <w:noProof/>
+        </w:rPr>
+        <mc:AlternateContent>
+          <mc:Choice Requires="wpi">
+            <w:drawing>
+              <wp:anchor distT="0" distB="0" distL="114300" distR="114300" simplePos="0" relativeHeight="251665408" behindDoc="0" locked="0" layoutInCell="1" allowOverlap="1" wp14:anchorId="6DEC0F44" wp14:editId="649AAC73">
+                <wp:simplePos x="0" y="0"/>
+                <wp:positionH relativeFrom="column">
+                  <wp:posOffset>1066480</wp:posOffset>
+                </wp:positionH>
+                <wp:positionV relativeFrom="paragraph">
+                  <wp:posOffset>1658380</wp:posOffset>
+                </wp:positionV>
+                <wp:extent cx="360" cy="131760"/>
+                <wp:effectExtent l="38100" t="38100" r="57150" b="40005"/>
+                <wp:wrapNone/>
+                <wp:docPr id="25" name="Ink 25"/>
+                <wp:cNvGraphicFramePr/>
+                <a:graphic xmlns:a="http://schemas.openxmlformats.org/drawingml/2006/main">
+                  <a:graphicData uri="http://schemas.microsoft.com/office/word/2010/wordprocessingInk">
+                    <w14:contentPart bwMode="auto" r:id="rId16">
+                      <w14:nvContentPartPr>
+                        <w14:cNvContentPartPr/>
+                      </w14:nvContentPartPr>
+                      <w14:xfrm>
+                        <a:off x="0" y="0"/>
+                        <a:ext cx="360" cy="131760"/>
+                      </w14:xfrm>
+                    </w14:contentPart>
+                  </a:graphicData>
+                </a:graphic>
+              </wp:anchor>
+            </w:drawing>
+          </mc:Choice>
+          <mc:Fallback>
+            <w:pict>
+              <v:shape w14:anchorId="04353FFD" id="Ink 25" o:spid="_x0000_s1026" type="#_x0000_t75" style="position:absolute;margin-left:83.25pt;margin-top:129.9pt;width:1.45pt;height:11.75pt;z-index:251665408;visibility:visible;mso-wrap-style:square;mso-wrap-distance-left:9pt;mso-wrap-distance-top:0;mso-wrap-distance-right:9pt;mso-wrap-distance-bottom:0;mso-position-horizontal:absolute;mso-position-horizontal-relative:text;mso-position-vertical:absolute;mso-position-vertical-relative:text" o:gfxdata="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">
+                <v:imagedata r:id="rId17" o:title=""/>
+              </v:shape>
+            </w:pict>
+          </mc:Fallback>
+        </mc:AlternateContent>
+      </w:r>
+      <w:r>
+        <w:rPr>
+          <w:noProof/>
+        </w:rPr>
+        <mc:AlternateContent>
+          <mc:Choice Requires="wpi">
+            <w:drawing>
+              <wp:anchor distT="0" distB="0" distL="114300" distR="114300" simplePos="0" relativeHeight="251664384" behindDoc="0" locked="0" layoutInCell="1" allowOverlap="1" wp14:anchorId="1C14382A" wp14:editId="18EDAA4E">
+                <wp:simplePos x="0" y="0"/>
+                <wp:positionH relativeFrom="column">
+                  <wp:posOffset>1064680</wp:posOffset>
+                </wp:positionH>
+                <wp:positionV relativeFrom="paragraph">
+                  <wp:posOffset>1631740</wp:posOffset>
+                </wp:positionV>
+                <wp:extent cx="360" cy="360"/>
+                <wp:effectExtent l="0" t="0" r="0" b="0"/>
+                <wp:wrapNone/>
+                <wp:docPr id="18" name="Ink 18"/>
+                <wp:cNvGraphicFramePr/>
+                <a:graphic xmlns:a="http://schemas.openxmlformats.org/drawingml/2006/main">
+                  <a:graphicData uri="http://schemas.microsoft.com/office/word/2010/wordprocessingInk">
+                    <w14:contentPart bwMode="auto" r:id="rId18">
+                      <w14:nvContentPartPr>
+                        <w14:cNvContentPartPr/>
+                      </w14:nvContentPartPr>
+                      <w14:xfrm>
+                        <a:off x="0" y="0"/>
+                        <a:ext cx="360" cy="360"/>
+                      </w14:xfrm>
+                    </w14:contentPart>
+                  </a:graphicData>
+                </a:graphic>
+              </wp:anchor>
+            </w:drawing>
+          </mc:Choice>
+          <mc:Fallback>
+            <w:pict>
+              <v:shape w14:anchorId="420805B4" id="Ink 18" o:spid="_x0000_s1026" type="#_x0000_t75" style="position:absolute;margin-left:83.15pt;margin-top:127.8pt;width:1.45pt;height:1.45pt;z-index:251664384;visibility:visible;mso-wrap-style:square;mso-wrap-distance-left:9pt;mso-wrap-distance-top:0;mso-wrap-distance-right:9pt;mso-wrap-distance-bottom:0;mso-position-horizontal:absolute;mso-position-horizontal-relative:text;mso-position-vertical:absolute;mso-position-vertical-relative:text" o:gfxdata="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">
+                <v:imagedata r:id="rId19" o:title=""/>
+              </v:shape>
+            </w:pict>
+          </mc:Fallback>
+        </mc:AlternateContent>
+      </w:r>
+      <w:r>
+        <w:rPr>
+          <w:noProof/>
+        </w:rPr>
+        <mc:AlternateContent>
+          <mc:Choice Requires="wpi">
+            <w:drawing>
+              <wp:anchor distT="0" distB="0" distL="114300" distR="114300" simplePos="0" relativeHeight="251663360" behindDoc="0" locked="0" layoutInCell="1" allowOverlap="1" wp14:anchorId="766FB3D5" wp14:editId="7D05F2B9">
+                <wp:simplePos x="0" y="0"/>
+                <wp:positionH relativeFrom="column">
+                  <wp:posOffset>721600</wp:posOffset>
+                </wp:positionH>
+                <wp:positionV relativeFrom="paragraph">
+                  <wp:posOffset>1093540</wp:posOffset>
+                </wp:positionV>
+                <wp:extent cx="360" cy="360"/>
+                <wp:effectExtent l="0" t="0" r="0" b="0"/>
+                <wp:wrapNone/>
+                <wp:docPr id="17" name="Ink 17"/>
+                <wp:cNvGraphicFramePr/>
+                <a:graphic xmlns:a="http://schemas.openxmlformats.org/drawingml/2006/main">
+                  <a:graphicData uri="http://schemas.microsoft.com/office/word/2010/wordprocessingInk">
+                    <w14:contentPart bwMode="auto" r:id="rId20">
+                      <w14:nvContentPartPr>
+                        <w14:cNvContentPartPr/>
+                      </w14:nvContentPartPr>
+                      <w14:xfrm>
+                        <a:off x="0" y="0"/>
+                        <a:ext cx="360" cy="360"/>
+                      </w14:xfrm>
+                    </w14:contentPart>
+                  </a:graphicData>
+                </a:graphic>
+              </wp:anchor>
+            </w:drawing>
+          </mc:Choice>
+          <mc:Fallback>
+            <w:pict>
+              <v:shape w14:anchorId="68ED347B" id="Ink 17" o:spid="_x0000_s1026" type="#_x0000_t75" style="position:absolute;margin-left:56.1pt;margin-top:85.4pt;width:1.45pt;height:1.45pt;z-index:251663360;visibility:visible;mso-wrap-style:square;mso-wrap-distance-left:9pt;mso-wrap-distance-top:0;mso-wrap-distance-right:9pt;mso-wrap-distance-bottom:0;mso-position-horizontal:absolute;mso-position-horizontal-relative:text;mso-position-vertical:absolute;mso-position-vertical-relative:text" o:gfxdata="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">
+                <v:imagedata r:id="rId21" o:title=""/>
+              </v:shape>
+            </w:pict>
+          </mc:Fallback>
+        </mc:AlternateContent>
+      </w:r>
+      <w:r>
+        <w:rPr>
+          <w:noProof/>
+        </w:rPr>
+        <mc:AlternateContent>
+          <mc:Choice Requires="wpi">
+            <w:drawing>
+              <wp:anchor distT="0" distB="0" distL="114300" distR="114300" simplePos="0" relativeHeight="251662336" behindDoc="0" locked="0" layoutInCell="1" allowOverlap="1" wp14:anchorId="65741D0D" wp14:editId="5453ED1C">
+                <wp:simplePos x="0" y="0"/>
+                <wp:positionH relativeFrom="column">
+                  <wp:posOffset>1021480</wp:posOffset>
+                </wp:positionH>
+                <wp:positionV relativeFrom="paragraph">
+                  <wp:posOffset>1530940</wp:posOffset>
+                </wp:positionV>
+                <wp:extent cx="466920" cy="353880"/>
+                <wp:effectExtent l="57150" t="38100" r="47625" b="46355"/>
+                <wp:wrapNone/>
+                <wp:docPr id="16" name="Ink 16"/>
+                <wp:cNvGraphicFramePr/>
+                <a:graphic xmlns:a="http://schemas.openxmlformats.org/drawingml/2006/main">
+                  <a:graphicData uri="http://schemas.microsoft.com/office/word/2010/wordprocessingInk">
+                    <w14:contentPart bwMode="auto" r:id="rId22">
+                      <w14:nvContentPartPr>
+                        <w14:cNvContentPartPr/>
+                      </w14:nvContentPartPr>
+                      <w14:xfrm>
+                        <a:off x="0" y="0"/>
+                        <a:ext cx="466920" cy="353880"/>
+                      </w14:xfrm>
+                    </w14:contentPart>
+                  </a:graphicData>
+                </a:graphic>
+              </wp:anchor>
+            </w:drawing>
+          </mc:Choice>
+          <mc:Fallback>
+            <w:pict>
+              <v:shape w14:anchorId="747D1619" id="Ink 16" o:spid="_x0000_s1026" type="#_x0000_t75" style="position:absolute;margin-left:79.75pt;margin-top:119.85pt;width:38.15pt;height:29.25pt;z-index:251662336;visibility:visible;mso-wrap-style:square;mso-wrap-distance-left:9pt;mso-wrap-distance-top:0;mso-wrap-distance-right:9pt;mso-wrap-distance-bottom:0;mso-position-horizontal:absolute;mso-position-horizontal-relative:text;mso-position-vertical:absolute;mso-position-vertical-relative:text" o:gfxdata="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">
+                <v:imagedata r:id="rId23" o:title=""/>
+              </v:shape>
+            </w:pict>
+          </mc:Fallback>
+        </mc:AlternateContent>
+      </w:r>
+      <w:r>
+        <w:rPr>
+          <w:noProof/>
+        </w:rPr>
+        <mc:AlternateContent>
+          <mc:Choice Requires="wpi">
+            <w:drawing>
+              <wp:anchor distT="0" distB="0" distL="114300" distR="114300" simplePos="0" relativeHeight="251661312" behindDoc="0" locked="0" layoutInCell="1" allowOverlap="1" wp14:anchorId="187193EA" wp14:editId="746BFB95">
+                <wp:simplePos x="0" y="0"/>
+                <wp:positionH relativeFrom="column">
+                  <wp:posOffset>2201200</wp:posOffset>
+                </wp:positionH>
+                <wp:positionV relativeFrom="paragraph">
+                  <wp:posOffset>319540</wp:posOffset>
+                </wp:positionV>
+                <wp:extent cx="303840" cy="162360"/>
+                <wp:effectExtent l="38100" t="38100" r="20320" b="47625"/>
+                <wp:wrapNone/>
+                <wp:docPr id="15" name="Ink 15"/>
+                <wp:cNvGraphicFramePr/>
+                <a:graphic xmlns:a="http://schemas.openxmlformats.org/drawingml/2006/main">
+                  <a:graphicData uri="http://schemas.microsoft.com/office/word/2010/wordprocessingInk">
+                    <w14:contentPart bwMode="auto" r:id="rId24">
+                      <w14:nvContentPartPr>
+                        <w14:cNvContentPartPr/>
+                      </w14:nvContentPartPr>
+                      <w14:xfrm>
+                        <a:off x="0" y="0"/>
+                        <a:ext cx="303840" cy="162360"/>
+                      </w14:xfrm>
+                    </w14:contentPart>
+                  </a:graphicData>
+                </a:graphic>
+              </wp:anchor>
+            </w:drawing>
+          </mc:Choice>
+          <mc:Fallback>
+            <w:pict>
+              <v:shape w14:anchorId="2CFB73C9" id="Ink 15" o:spid="_x0000_s1026" type="#_x0000_t75" style="position:absolute;margin-left:172.6pt;margin-top:24.45pt;width:25.3pt;height:14.2pt;z-index:251661312;visibility:visible;mso-wrap-style:square;mso-wrap-distance-left:9pt;mso-wrap-distance-top:0;mso-wrap-distance-right:9pt;mso-wrap-distance-bottom:0;mso-position-horizontal:absolute;mso-position-horizontal-relative:text;mso-position-vertical:absolute;mso-position-vertical-relative:text" o:gfxdata="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">
+                <v:imagedata r:id="rId25" o:title=""/>
+              </v:shape>
+            </w:pict>
+          </mc:Fallback>
+        </mc:AlternateContent>
+      </w:r>
+      <w:r>
+        <w:rPr>
+          <w:noProof/>
+        </w:rPr>
+        <mc:AlternateContent>
+          <mc:Choice Requires="wpi">
+            <w:drawing>
+              <wp:anchor distT="0" distB="0" distL="114300" distR="114300" simplePos="0" relativeHeight="251660288" behindDoc="0" locked="0" layoutInCell="1" allowOverlap="1" wp14:anchorId="670D303F" wp14:editId="610CEC67">
+                <wp:simplePos x="0" y="0"/>
+                <wp:positionH relativeFrom="column">
+                  <wp:posOffset>2224240</wp:posOffset>
+                </wp:positionH>
+                <wp:positionV relativeFrom="paragraph">
+                  <wp:posOffset>323860</wp:posOffset>
+                </wp:positionV>
+                <wp:extent cx="208440" cy="87840"/>
+                <wp:effectExtent l="38100" t="38100" r="58420" b="45720"/>
+                <wp:wrapNone/>
+                <wp:docPr id="14" name="Ink 14"/>
+                <wp:cNvGraphicFramePr/>
+                <a:graphic xmlns:a="http://schemas.openxmlformats.org/drawingml/2006/main">
+                  <a:graphicData uri="http://schemas.microsoft.com/office/word/2010/wordprocessingInk">
+                    <w14:contentPart bwMode="auto" r:id="rId26">
+                      <w14:nvContentPartPr>
+                        <w14:cNvContentPartPr/>
+                      </w14:nvContentPartPr>
+                      <w14:xfrm>
+                        <a:off x="0" y="0"/>
+                        <a:ext cx="208440" cy="87840"/>
+                      </w14:xfrm>
+                    </w14:contentPart>
+                  </a:graphicData>
+                </a:graphic>
+              </wp:anchor>
+            </w:drawing>
+          </mc:Choice>
+          <mc:Fallback>
+            <w:pict>
+              <v:shape w14:anchorId="0B011417" id="Ink 14" o:spid="_x0000_s1026" type="#_x0000_t75" style="position:absolute;margin-left:174.45pt;margin-top:24.8pt;width:17.8pt;height:8.3pt;z-index:251660288;visibility:visible;mso-wrap-style:square;mso-wrap-distance-left:9pt;mso-wrap-distance-top:0;mso-wrap-distance-right:9pt;mso-wrap-distance-bottom:0;mso-position-horizontal:absolute;mso-position-horizontal-relative:text;mso-position-vertical:absolute;mso-position-vertical-relative:text" o:gfxdata="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">
+                <v:imagedata r:id="rId27" o:title=""/>
+              </v:shape>
+            </w:pict>
+          </mc:Fallback>
+        </mc:AlternateContent>
+      </w:r>
+      <w:r>
+        <w:rPr>
+          <w:noProof/>
+        </w:rPr>
+        <mc:AlternateContent>
+          <mc:Choice Requires="wpi">
+            <w:drawing>
+              <wp:anchor distT="0" distB="0" distL="114300" distR="114300" simplePos="0" relativeHeight="251659264" behindDoc="0" locked="0" layoutInCell="1" allowOverlap="1" wp14:anchorId="334F95C7" wp14:editId="434045FC">
+                <wp:simplePos x="0" y="0"/>
+                <wp:positionH relativeFrom="column">
+                  <wp:posOffset>2186800</wp:posOffset>
+                </wp:positionH>
+                <wp:positionV relativeFrom="paragraph">
+                  <wp:posOffset>259060</wp:posOffset>
+                </wp:positionV>
+                <wp:extent cx="470160" cy="230760"/>
+                <wp:effectExtent l="57150" t="57150" r="6350" b="55245"/>
+                <wp:wrapNone/>
+                <wp:docPr id="12" name="Ink 12"/>
+                <wp:cNvGraphicFramePr/>
+                <a:graphic xmlns:a="http://schemas.openxmlformats.org/drawingml/2006/main">
+                  <a:graphicData uri="http://schemas.microsoft.com/office/word/2010/wordprocessingInk">
+                    <w14:contentPart bwMode="auto" r:id="rId28">
+                      <w14:nvContentPartPr>
+                        <w14:cNvContentPartPr/>
+                      </w14:nvContentPartPr>
+                      <w14:xfrm>
+                        <a:off x="0" y="0"/>
+                        <a:ext cx="470160" cy="230760"/>
+                      </w14:xfrm>
+                    </w14:contentPart>
+                  </a:graphicData>
+                </a:graphic>
+              </wp:anchor>
+            </w:drawing>
+          </mc:Choice>
+          <mc:Fallback>
+            <w:pict>
+              <v:shape w14:anchorId="6FD981DF" id="Ink 12" o:spid="_x0000_s1026" type="#_x0000_t75" style="position:absolute;margin-left:171.5pt;margin-top:19.7pt;width:38.4pt;height:19.55pt;z-index:251659264;visibility:visible;mso-wrap-style:square;mso-wrap-distance-left:9pt;mso-wrap-distance-top:0;mso-wrap-distance-right:9pt;mso-wrap-distance-bottom:0;mso-position-horizontal:absolute;mso-position-horizontal-relative:text;mso-position-vertical:absolute;mso-position-vertical-relative:text" o:gfxdata="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">
+                <v:imagedata r:id="rId29" o:title=""/>
+              </v:shape>
+            </w:pict>
+          </mc:Fallback>
+        </mc:AlternateContent>
+      </w:r>
+      <w:r>
+        <w:rPr>
+          <w:noProof/>
+        </w:rPr>
         <w:drawing>
           <wp:inline distT="0" distB="0" distL="0" distR="0" wp14:anchorId="1CE1B84D" wp14:editId="46F0DDB3">
             <wp:extent cx="5943600" cy="3717925"/>
@@ -426,7 +898,7 @@
                     </pic:cNvPicPr>
                   </pic:nvPicPr>
                   <pic:blipFill>
-                    <a:blip r:embed="rId10" cstate="print">
+                    <a:blip r:embed="rId30" cstate="print">
                       <a:extLst>
                         <a:ext uri="{28A0092B-C50C-407E-A947-70E740481C1C}">
                           <a14:useLocalDpi xmlns:a14="http://schemas.microsoft.com/office/drawing/2010/main" val="0"/>
@@ -527,7 +999,7 @@
                     </pic:cNvPicPr>
                   </pic:nvPicPr>
                   <pic:blipFill>
-                    <a:blip r:embed="rId11" cstate="print">
+                    <a:blip r:embed="rId31" cstate="print">
                       <a:extLst>
                         <a:ext uri="{28A0092B-C50C-407E-A947-70E740481C1C}">
                           <a14:useLocalDpi xmlns:a14="http://schemas.microsoft.com/office/drawing/2010/main" val="0"/>
@@ -594,7 +1066,7 @@
                     </pic:cNvPicPr>
                   </pic:nvPicPr>
                   <pic:blipFill>
-                    <a:blip r:embed="rId12" cstate="print">
+                    <a:blip r:embed="rId32" cstate="print">
                       <a:extLst>
                         <a:ext uri="{28A0092B-C50C-407E-A947-70E740481C1C}">
                           <a14:useLocalDpi xmlns:a14="http://schemas.microsoft.com/office/drawing/2010/main" val="0"/>
@@ -627,7 +1099,7 @@
       </w:r>
     </w:p>
     <w:sectPr>
-      <w:headerReference w:type="default" r:id="rId13"/>
+      <w:headerReference w:type="default" r:id="rId33"/>
       <w:pgSz w:w="12240" w:h="15840"/>
       <w:pgMar w:top="1440" w:right="1440" w:bottom="1440" w:left="1440" w:header="708" w:footer="708" w:gutter="0"/>
       <w:cols w:space="708"/>
@@ -1186,6 +1658,276 @@
 </w:styles>
 </file>
 
+<file path=word/ink/ink1.xml><?xml version="1.0" encoding="utf-8"?>
+<inkml:ink xmlns:inkml="http://www.w3.org/2003/InkML">
+  <inkml:definitions>
+    <inkml:context xml:id="ctx0">
+      <inkml:inkSource xml:id="inkSrc0">
+        <inkml:traceFormat>
+          <inkml:channel name="X" type="integer" min="-2.14748E9" max="2.14748E9" units="cm"/>
+          <inkml:channel name="Y" type="integer" min="-2.14748E9" max="2.14748E9" units="cm"/>
+        </inkml:traceFormat>
+        <inkml:channelProperties>
+          <inkml:channelProperty channel="X" name="resolution" value="1000" units="1/cm"/>
+          <inkml:channelProperty channel="Y" name="resolution" value="1000" units="1/cm"/>
+        </inkml:channelProperties>
+      </inkml:inkSource>
+      <inkml:timestamp xml:id="ts0" timeString="2020-10-31T00:01:10.620"/>
+    </inkml:context>
+    <inkml:brush xml:id="br0">
+      <inkml:brushProperty name="width" value="0.05" units="cm"/>
+      <inkml:brushProperty name="height" value="0.05" units="cm"/>
+      <inkml:brushProperty name="ignorePressure" value="1"/>
+    </inkml:brush>
+  </inkml:definitions>
+  <inkml:trace contextRef="#ctx0" brushRef="#br0">1 74,'0'3,"0"2,0 4,0 2,0 2,0 1,0 0,0 1,0-1,0 1,0-1,0 1,0-3</inkml:trace>
+  <inkml:trace contextRef="#ctx0" brushRef="#br0" timeOffset="2746.22">255 18,'-5'3,"1"0,-1 0,1 1,0-1,0 1,0 0,0 1,0-1,-4 9,5-9,1 1,0-1,1 0,-1 1,1 0,0-1,0 1,0 0,1 0,-1-1,1 1,1 9,0-12,-1 0,0 0,1-1,-1 1,1 0,-1 0,1 0,0 0,0 0,0-1,0 1,0 0,0-1,1 1,-1-1,0 1,1-1,-1 0,1 0,0 1,-1-1,1 0,0 0,0-1,0 1,-1 0,1-1,0 1,0-1,0 1,4-1,2 1,7 0,0 0,-1-1,1 0,-1-1,1-1,15-3,-28 4,-1 0,1 0,-1 0,0-1,0 1,1 0,-1-1,0 1,0 0,0-1,0 1,0-1,-1 0,1 1,0-1,-1 0,1 1,-1-1,0 0,1 1,-1-1,0 0,0-2,-2-49,1 34,1 17,0-1,0 0,0 0,0 1,-1-1,1 1,-1-1,1 0,-1 1,0-1,0 1,0-1,0 1,-1 0,1-1,0 1,-1 0,-2-2,1 2,0 1,0-1,-1 1,1 0,0 0,-1 0,1 0,-1 1,1 0,-1-1,1 1,-1 0,-5 1,-49 1,46-1</inkml:trace>
+  <inkml:trace contextRef="#ctx0" brushRef="#br0" timeOffset="4654.57">410 60,'1'17,"-1"0,-1-1,0 1,-1 0,-1-1,-1 1,0-1,-1 0,-1-1,-15 31,-45 56,23-32,38-63</inkml:trace>
+  <inkml:trace contextRef="#ctx0" brushRef="#br0" timeOffset="6726.22">467 301,'-3'0,"0"2,0 4,1 3,2-1,5 0,-2-3,-3 1,0-1,1-4,2-1,1-4,1-1,1-2,-1-3,-1-1,-2 1</inkml:trace>
+  <inkml:trace contextRef="#ctx0" brushRef="#br0" timeOffset="16018.26">776 32,'-6'2,"0"0,0 1,1 0,-1 0,1 0,-1 1,1 0,-5 4,-1 1,-16 12,1 1,1 1,-29 36,51-55,1 0,0 1,0 0,0-1,0 1,1 0,-1 0,1 0,0 0,1 0,-1 0,1 7,5 67,-4-68,0-3,0 1,0-1,1 1,0-1,1 0,0 0,0 0,0 0,1-1,8 12,-9-15,0-1,0 1,1-1,-1 0,1 0,0 0,0 0,0-1,0 1,1-1,-1 0,0-1,1 1,-1-1,1 0,0 0,0 0,-1-1,1 1,5-1,-1 0,-1 0,1-1,-1 0,1-1,-1 1,1-2,-1 1,12-6,-18 7,0 0,0 0,0 0,0-1,-1 1,1-1,0 1,-1-1,1 0,-1 0,0 1,1-1,-1 0,0 0,0 0,0-1,-1 1,1 0,0 0,-1 0,1 0,-1-1,0 1,0 0,0-1,0 1,0 0,0 0,-1-1,1 1,-1 0,1 0,-1 0,0 0,0 0,0 0,-2-4,1 3,-1-1,0 1,1-1,-1 1,0 0,0 0,-1 0,1 0,-1 0,1 1,-1 0,0 0,0 0,0 0,0 0,0 1,0 0,-1 0,1 0,-5 0,-1-1,-1 1,0 0,0 1,1 0,-1 1,0 1,-12 2,21-3,-1-1,1 1,0 0,0 0,0 1,0-1,0 0,0 1,0-1,0 1,0 0,1-1,-1 1,1 0,-2 2,-2 3</inkml:trace>
+</inkml:ink>
+</file>
+
+<file path=word/ink/ink10.xml><?xml version="1.0" encoding="utf-8"?>
+<inkml:ink xmlns:inkml="http://www.w3.org/2003/InkML">
+  <inkml:definitions>
+    <inkml:context xml:id="ctx0">
+      <inkml:inkSource xml:id="inkSrc0">
+        <inkml:traceFormat>
+          <inkml:channel name="X" type="integer" min="-2.14748E9" max="2.14748E9" units="cm"/>
+          <inkml:channel name="Y" type="integer" min="-2.14748E9" max="2.14748E9" units="cm"/>
+        </inkml:traceFormat>
+        <inkml:channelProperties>
+          <inkml:channelProperty channel="X" name="resolution" value="1000" units="1/cm"/>
+          <inkml:channelProperty channel="Y" name="resolution" value="1000" units="1/cm"/>
+        </inkml:channelProperties>
+      </inkml:inkSource>
+      <inkml:timestamp xml:id="ts0" timeString="2020-10-31T00:00:18.414"/>
+    </inkml:context>
+    <inkml:brush xml:id="br0">
+      <inkml:brushProperty name="width" value="0.05" units="cm"/>
+      <inkml:brushProperty name="height" value="0.05" units="cm"/>
+      <inkml:brushProperty name="color" value="#FFFFFF"/>
+      <inkml:brushProperty name="ignorePressure" value="1"/>
+    </inkml:brush>
+  </inkml:definitions>
+  <inkml:trace contextRef="#ctx0" brushRef="#br0">1253 238,'-153'4,"0"6,1 7,-154 38,833-135,-497 77,-10 0,1 1,0 1,-1 0,31 5,-104-10,0 2,0 3,-66 7,96-4,-71 7,50-4,-76-1,328 16,70 2,-460-2,153-18,-157 6,160-9,-1-1,0 0,1-2,-48-14,73 18,0 0,0 0,0 0,0 0,0-1,0 1,1 0,-1-1,0 1,0 0,0-1,0 1,1-1,-1 1,0-1,1 0,-1 1,0-1,1 0,-1 1,1-1,-1 0,1 0,-1 1,1-1,-1-1,2 1,-1 0,1 0,0 0,-1 1,1-1,0 0,0 0,-1 1,1-1,0 0,0 1,0-1,0 1,0-1,0 1,0-1,2 1,61-17,-59 16,73-9,1 2,1 4,94 8,-74-2,-246-2,49 2,-1-4,1-5,-104-20,201 27,0 0,0 0,0 0,0 0,0-1,0 1,0 0,1 0,-1 0,0 0,0 0,0 0,0 0,0 0,0 0,0 0,0 0,0 0,1 0,-1 0,0 0,0-1,0 1,0 0,0 0,0 0,0 0,0 0,0 0,0 0,0 0,0-1,0 1,0 0,0 0,0 0,0 0,0 0,0 0,0 0,0-1,0 1,0 0,0 0,0 0,0 0,0 0,0 0,0 0,0 0,0 0,-1-1,1 1,0 0,0 0,0 0,0 0,0 0,0 0,0 0,0 0,0 0,-1 0,1 0,0 0,0 0,0 0,0 0,14-8,19-5,23-1,-1 3,1 2,1 3,0 2,-1 3,1 2,82 12,-187-16,-80 3,43 2,-201-2,423 4,167 24,-282-23,-54-6,4 0,-7 1,-33 2,1-4,0-2,-113-23,175 26,-16-7,20 3,13-1,42-9,0 3,2 2,-1 3,70 0,-46 4,0 4,0 4,111 19,-190-24,1 0,-1 0,0 0,1 0,-1 0,0 0,1 0,-1 0,0 0,1 0,-1 0,0 0,1 0,-1 0,0 0,1 0,-1 0,0 0,1 1,-1-1,0 0,0 0,1 0,-1 0,0 1,0-1,1 0,-1 0,0 1,0-1,1 0,-1 0,0 1,0-1,0 0,0 1,0-1,1 0,-1 1,-16 5,-32 1,-58-1,-107-7,-108-21,321 22,-127-16,-21-1,155 17,0-1,0 0,0-1,-1 0,11-4,17-4,35-7,1 4,0 2,0 4,1 2,105 8,-161-2,0 1,26 8,-38-10,-1 1,1 0,0 0,-1 0,1 0,-1 0,1 1,-1-1,0 1,1-1,-1 1,0 0,0 0,0 0,-1 0,1 0,0 0,-1 1,1-1,-1 1,0-1,2 5,-3-5,0-1,0 0,-1 1,1-1,0 0,-1 1,1-1,-1 0,0 1,1-1,-1 0,0 0,0 0,1 0,-1 0,0 0,0 0,0 0,0 0,-1 0,1 0,0-1,0 1,0 0,-1-1,1 1,0-1,-2 1,-46 14,39-13,-53 12,0-2,-65 3,-129-4,-14 1,246-10,13-2,0 1,-1 0,1 1,0 1,0-1,0 2,-15 6,27-10,-1 1,1-1,0 1,0-1,0 1,0-1,0 1,-1-1,1 1,0-1,0 1,0-1,1 1,-1-1,0 1,0 0,0-1,0 1,0-1,1 1,-1-1,0 0,0 1,1-1,-1 1,0-1,1 1,-1-1,0 0,1 1,-1-1,2 1,16 18,-16-16,33 32,311 292,-338-320,-2-2,0 0,0 0,0 0,1-1,-1 0,9 3,-13-6,0-1,0 1,0-1,0 1,0-1,0 0,0 0,0 0,0 0,0-1,0 1,0 0,0-1,0 1,-1-1,1 0,0 0,0 1,0-1,-1 0,1-1,-1 1,1 0,-1 0,1-1,-1 1,1-1,-1 1,1-3,4-3,-1-1,1-1,-2 1,1-1,-1 0,0 0,-1 0,0 0,-1-1,0 0,1-9,-1-12,-1 0,-3-36,-1 30,4-39,0 65,0 0,1 0,1 0,-1 0,2 0,-1 0,10-17,-12 27,0 0,0 0,-1 0,1 0,0 1,0-1,0 0,0 1,0-1,0 1,0-1,0 1,0-1,0 1,0 0,1-1,-1 1,0 0,0 0,0 0,0 0,3 0,31 5,-23-2,94 12,-2 6,-1 3,134 51,-225-70,-6-3,1 0,-1 1,1-1,-1 2,0-1,0 0,-1 1,1 0,-1 1,9 7,-16-10,0-1,0-1,0 1,0 0,0 0,0-1,0 1,0-1,0 0,0 1,0-1,0 0,-3-1,-749 38,774-41,0-1,22-9,27-8,-59 19,138-30,-124 30,-1 0,1 1,0 1,32 4,-131 11,56-12,-22 5,0-3,-1-1,1-2,-70-7,105 3,7 3</inkml:trace>
+</inkml:ink>
+</file>
+
+<file path=word/ink/ink2.xml><?xml version="1.0" encoding="utf-8"?>
+<inkml:ink xmlns:inkml="http://www.w3.org/2003/InkML">
+  <inkml:definitions>
+    <inkml:context xml:id="ctx0">
+      <inkml:inkSource xml:id="inkSrc0">
+        <inkml:traceFormat>
+          <inkml:channel name="X" type="integer" min="-2.14748E9" max="2.14748E9" units="cm"/>
+          <inkml:channel name="Y" type="integer" min="-2.14748E9" max="2.14748E9" units="cm"/>
+        </inkml:traceFormat>
+        <inkml:channelProperties>
+          <inkml:channelProperty channel="X" name="resolution" value="1000" units="1/cm"/>
+          <inkml:channelProperty channel="Y" name="resolution" value="1000" units="1/cm"/>
+        </inkml:channelProperties>
+      </inkml:inkSource>
+      <inkml:timestamp xml:id="ts0" timeString="2020-10-31T00:01:07.626"/>
+    </inkml:context>
+    <inkml:brush xml:id="br0">
+      <inkml:brushProperty name="width" value="0.05" units="cm"/>
+      <inkml:brushProperty name="height" value="0.05" units="cm"/>
+      <inkml:brushProperty name="ignorePressure" value="1"/>
+    </inkml:brush>
+  </inkml:definitions>
+  <inkml:trace contextRef="#ctx0" brushRef="#br0">118 1,'-2'6,"1"0,-1-1,0 1,-1 0,1-1,-1 0,0 1,-5 5,-3 7,-8 28,15-35,0 0,-1 0,-12 20,12-24,1 0,1 0,-1 1,1-1,1 1,-1 0,1 0,1 0,-1 0,1 9,-1 14,4 42,1-16,-3-45,-1-6,1 0,0 0,0 0,1-1,0 1,0 0,3 8,-3-12,0-1,-1 0,1 1,0-1,1 0,-1 0,0 0,0 0,0 0,1 0,-1 0,1 0,-1 0,1 0,-1-1,1 1,-1-1,1 1,-1-1,1 1,0-1,-1 0,1 0,-1 0,1 0,0 0,-1 0,1-1,0 1,-1 0,1-1,1 0,3-1,-1 0,0 0,0 0,0 0,0-1,0 0,0 0,-1 0,1-1,3-3,38-44,-43 47,-1-1,0 1,0-1,0 0,-1 0,1 1,-1-1,0 0,-1 0,1 0,-1-1,0 1,-1-9,-1-3,0 1,-8-31,8 39,-1 0,0 1,0-1,-1 1,-5-9,9 15,0 0,-1 1,1-1,-1 0,0 0,1 0,-1 0,0 1,1-1,-1 0,0 1,0-1,0 1,1-1,-1 1,0-1,0 1,0-1,0 1,0 0,0-1,0 1,0 0,0 0,0 0,0 0,0 0,0 0,0 0,0 0,0 0,0 1,0-1,0 0,0 1,0-1,0 1,0-1,0 1,1-1,-1 1,0-1,0 1,0 0,1-1,-1 1,0 0,1 0,-1 0,1 0,-1-1,1 1,-1 0,0 2,-4 8,0 0,0 0,1 0,0 1,1-1,0 1,-2 23,3-20,-1 0,0 1,-10 26,9-34</inkml:trace>
+</inkml:ink>
+</file>
+
+<file path=word/ink/ink3.xml><?xml version="1.0" encoding="utf-8"?>
+<inkml:ink xmlns:inkml="http://www.w3.org/2003/InkML">
+  <inkml:definitions>
+    <inkml:context xml:id="ctx0">
+      <inkml:inkSource xml:id="inkSrc0">
+        <inkml:traceFormat>
+          <inkml:channel name="X" type="integer" min="-2.14748E9" max="2.14748E9" units="cm"/>
+          <inkml:channel name="Y" type="integer" min="-2.14748E9" max="2.14748E9" units="cm"/>
+        </inkml:traceFormat>
+        <inkml:channelProperties>
+          <inkml:channelProperty channel="X" name="resolution" value="1000" units="1/cm"/>
+          <inkml:channelProperty channel="Y" name="resolution" value="1000" units="1/cm"/>
+        </inkml:channelProperties>
+      </inkml:inkSource>
+      <inkml:timestamp xml:id="ts0" timeString="2020-10-31T00:01:02.620"/>
+    </inkml:context>
+    <inkml:brush xml:id="br0">
+      <inkml:brushProperty name="width" value="0.05" units="cm"/>
+      <inkml:brushProperty name="height" value="0.05" units="cm"/>
+      <inkml:brushProperty name="ignorePressure" value="1"/>
+    </inkml:brush>
+  </inkml:definitions>
+  <inkml:trace contextRef="#ctx0" brushRef="#br0">148 1,'-10'1,"1"1,0 0,0 1,0 0,0 0,0 1,1 0,0 1,-1-1,2 2,-1-1,1 1,-12 12,17-16,0 1,0 0,0 0,0 0,1 0,0 0,0 0,-1 1,2-1,-1 0,0 1,1-1,-1 0,1 1,0-1,0 0,1 1,-1-1,1 1,-1-1,1 0,0 0,0 1,1-1,-1 0,4 5,-3-4,1 1,0-2,0 1,0 0,0-1,1 1,0-1,-1 0,1 0,0 0,0-1,1 1,-1-1,1 0,-1 0,1-1,-1 1,6 0,-6-1,0-1,0 1,0-1,0 0,0 0,-1 0,1 0,0-1,0 1,0-1,0 0,0 0,-1-1,1 1,4-3,-5 2,-1-1,0 1,-1 0,1-1,0 1,-1-1,1 1,-1-1,0 0,1 0,-1 1,-1-1,1 0,0 0,-1 0,1 0,-1 0,0 0,0 0,-1-4,2-28,0 22,-1 0,0 0,-1 0,-5-26,6 39,0 1,0-1,0 0,0 0,0 0,0 0,0 0,0 0,0 0,0 0,0 0,0 0,0 0,0 1,0-1,0 0,0 0,-1 0,1 0,0 0,0 0,0 0,0 0,0 0,0 0,0 0,0 0,0 0,0 0,0 0,-1 0,1 0,0 0,0 0,0 0,0 0,0 0,0 0,0 0,0 0,0 0,0 0,-1 0,1 0,0 0,0 0,0 0,0 0,0 0,0 0,0 0,0 0,0 0,0-1,-4 18,-1 19,6 261,-1-285</inkml:trace>
+  <inkml:trace contextRef="#ctx0" brushRef="#br0" timeOffset="905.31">330 283,'0'0</inkml:trace>
+</inkml:ink>
+</file>
+
+<file path=word/ink/ink4.xml><?xml version="1.0" encoding="utf-8"?>
+<inkml:ink xmlns:inkml="http://www.w3.org/2003/InkML">
+  <inkml:definitions>
+    <inkml:context xml:id="ctx0">
+      <inkml:inkSource xml:id="inkSrc0">
+        <inkml:traceFormat>
+          <inkml:channel name="X" type="integer" min="-2.14748E9" max="2.14748E9" units="cm"/>
+          <inkml:channel name="Y" type="integer" min="-2.14748E9" max="2.14748E9" units="cm"/>
+        </inkml:traceFormat>
+        <inkml:channelProperties>
+          <inkml:channelProperty channel="X" name="resolution" value="1000" units="1/cm"/>
+          <inkml:channelProperty channel="Y" name="resolution" value="1000" units="1/cm"/>
+        </inkml:channelProperties>
+      </inkml:inkSource>
+      <inkml:timestamp xml:id="ts0" timeString="2020-10-31T00:00:59.012"/>
+    </inkml:context>
+    <inkml:brush xml:id="br0">
+      <inkml:brushProperty name="width" value="0.05" units="cm"/>
+      <inkml:brushProperty name="height" value="0.05" units="cm"/>
+      <inkml:brushProperty name="ignorePressure" value="1"/>
+    </inkml:brush>
+  </inkml:definitions>
+  <inkml:trace contextRef="#ctx0" brushRef="#br0">1 1,'0'353,"0"-341</inkml:trace>
+</inkml:ink>
+</file>
+
+<file path=word/ink/ink5.xml><?xml version="1.0" encoding="utf-8"?>
+<inkml:ink xmlns:inkml="http://www.w3.org/2003/InkML">
+  <inkml:definitions>
+    <inkml:context xml:id="ctx0">
+      <inkml:inkSource xml:id="inkSrc0">
+        <inkml:traceFormat>
+          <inkml:channel name="X" type="integer" min="-2.14748E9" max="2.14748E9" units="cm"/>
+          <inkml:channel name="Y" type="integer" min="-2.14748E9" max="2.14748E9" units="cm"/>
+        </inkml:traceFormat>
+        <inkml:channelProperties>
+          <inkml:channelProperty channel="X" name="resolution" value="1000" units="1/cm"/>
+          <inkml:channelProperty channel="Y" name="resolution" value="1000" units="1/cm"/>
+        </inkml:channelProperties>
+      </inkml:inkSource>
+      <inkml:timestamp xml:id="ts0" timeString="2020-10-31T00:00:48.600"/>
+    </inkml:context>
+    <inkml:brush xml:id="br0">
+      <inkml:brushProperty name="width" value="0.05" units="cm"/>
+      <inkml:brushProperty name="height" value="0.05" units="cm"/>
+      <inkml:brushProperty name="ignorePressure" value="1"/>
+    </inkml:brush>
+  </inkml:definitions>
+  <inkml:trace contextRef="#ctx0" brushRef="#br0">1 0,'0'0,"0"0,0 0</inkml:trace>
+</inkml:ink>
+</file>
+
+<file path=word/ink/ink6.xml><?xml version="1.0" encoding="utf-8"?>
+<inkml:ink xmlns:inkml="http://www.w3.org/2003/InkML">
+  <inkml:definitions>
+    <inkml:context xml:id="ctx0">
+      <inkml:inkSource xml:id="inkSrc0">
+        <inkml:traceFormat>
+          <inkml:channel name="X" type="integer" min="-2.14748E9" max="2.14748E9" units="cm"/>
+          <inkml:channel name="Y" type="integer" min="-2.14748E9" max="2.14748E9" units="cm"/>
+        </inkml:traceFormat>
+        <inkml:channelProperties>
+          <inkml:channelProperty channel="X" name="resolution" value="1000" units="1/cm"/>
+          <inkml:channelProperty channel="Y" name="resolution" value="1000" units="1/cm"/>
+        </inkml:channelProperties>
+      </inkml:inkSource>
+      <inkml:timestamp xml:id="ts0" timeString="2020-10-31T00:00:46.257"/>
+    </inkml:context>
+    <inkml:brush xml:id="br0">
+      <inkml:brushProperty name="width" value="0.05" units="cm"/>
+      <inkml:brushProperty name="height" value="0.05" units="cm"/>
+      <inkml:brushProperty name="color" value="#FFFFFF"/>
+      <inkml:brushProperty name="ignorePressure" value="1"/>
+    </inkml:brush>
+  </inkml:definitions>
+  <inkml:trace contextRef="#ctx0" brushRef="#br0">0 1,'0'0,"0"0</inkml:trace>
+</inkml:ink>
+</file>
+
+<file path=word/ink/ink7.xml><?xml version="1.0" encoding="utf-8"?>
+<inkml:ink xmlns:inkml="http://www.w3.org/2003/InkML">
+  <inkml:definitions>
+    <inkml:context xml:id="ctx0">
+      <inkml:inkSource xml:id="inkSrc0">
+        <inkml:traceFormat>
+          <inkml:channel name="X" type="integer" min="-2.14748E9" max="2.14748E9" units="cm"/>
+          <inkml:channel name="Y" type="integer" min="-2.14748E9" max="2.14748E9" units="cm"/>
+        </inkml:traceFormat>
+        <inkml:channelProperties>
+          <inkml:channelProperty channel="X" name="resolution" value="1000" units="1/cm"/>
+          <inkml:channelProperty channel="Y" name="resolution" value="1000" units="1/cm"/>
+        </inkml:channelProperties>
+      </inkml:inkSource>
+      <inkml:timestamp xml:id="ts0" timeString="2020-10-31T00:00:44.978"/>
+    </inkml:context>
+    <inkml:brush xml:id="br0">
+      <inkml:brushProperty name="width" value="0.05" units="cm"/>
+      <inkml:brushProperty name="height" value="0.05" units="cm"/>
+      <inkml:brushProperty name="color" value="#FFFFFF"/>
+      <inkml:brushProperty name="ignorePressure" value="1"/>
+    </inkml:brush>
+  </inkml:definitions>
+  <inkml:trace contextRef="#ctx0" brushRef="#br0">957 485,'0'0,"-15"-8,-7 1,0 1,0 1,-1 1,-37-2,-96 5,92 2,-6 0,233-19,48 15,-488-11,-168-1,431 15,-27 2,35-5,25-4,68-15,0 5,1 3,116-3,-200 17,2-1,0 1,-1 0,1 0,0 1,8 2,-13-3,0 0,0 0,0 1,-1-1,1 1,0-1,-1 0,1 1,0 0,-1-1,1 1,-1-1,1 1,-1 0,1-1,-1 1,1 0,-1-1,0 1,1 0,-1 0,0-1,0 1,1 0,-1 0,0-1,0 1,0 0,0 0,0 0,0 0,0-1,0 1,-1 0,1 0,0-1,0 1,-1 0,1 0,0-1,-1 1,1 0,-1 0,1-1,-1 1,1-1,-1 1,0 0,-39 59,-3-2,-66 70,37-46,42-49,-16 20,81-77,19-16,30-21,132-123,-215 184,-1-1,1 1,-1 0,1-1,0 1,-1 0,1-1,-1 1,1-1,-1 1,0-1,1 1,-1-1,1 1,-1-1,0 0,1 1,-1-1,0 1,0-1,0 0,1 1,-1-1,0 0,0 1,0-1,0 0,0 1,0-1,0 0,0 1,-1-2,-21 3,-38 20,58-20,-52 20,0 3,2 2,1 3,1 1,-86 71,146-107,0 0,0 0,1 1,12-4,14-7,39-18,-41 19,-1-1,50-32,-147 75,-144 89,-21 12,220-126,8-6,20-17,33-25,-18 19,222-185,-249 203,-9 5,-20 9,-30 16,50-21,-227 116,124-61,138-94,28-18,-16 15,-2-1,45-58,-84 92,-9 6,-21 11,-30 19,11 0,25-14,-1-1,-1-1,-40 17,120-78,-12 12,-27 20,1 1,1 1,0 1,35-18,-109 95,29-35,-66 81,77-93,1 2,1-1,1 1,-15 36,24-53,0 0,0 1,0-1,-1 0,1 0,0 1,0-1,0 0,0 0,0 1,0-1,0 0,0 1,0-1,0 0,0 0,0 1,0-1,0 0,0 0,0 1,0-1,0 0,0 0,1 1,-1-1,0 0,0 0,0 1,0-1,0 0,1 0,-1 0,0 1,0-1,1 0,-1 0,0 0,0 0,0 0,1 1,-1-1,0 0,0 0,1 0,-1 0,0 0,1 0,-1 0,0 0,0 0,1 0,-1 0,0 0,0 0,1 0,-1 0,0 0,0 0,1-1,-1 1,21-7,-18 6,368-194,-112 54,-253 138,-3 1,0 0,0 0,0 0,0 1,0 0,0-1,0 1,1 1,-1-1,0 0,0 1,1-1,3 1,-7 2,-1 0,1 0,-1-1,1 1,-1 0,0 0,0-1,1 1,-1 0,-1-1,1 1,0-1,-2 3,1-2,-285 366,53-71,309-334,184-141,-79 49,-147 111,-33 18,0 0,0 0,0 0,0 0,0 0,0 0,0 0,0 0,0 1,0-1,0 0,0 0,0 0,0 0,0 0,0 0,0 0,0 0,0 0,0 0,0 1,0-1,0 0,0 0,0 0,0 0,1 0,-1 0,0 0,0 0,0 0,0 0,0 0,0 0,0 0,0 0,0 0,0 0,1 0,-1 0,0 0,0 0,0 0,0 0,0 0,0 0,0 0,0 0,0 0,1 0,-1 0,0 0,0 0,0 0,0 0,0 0,0 0,0 0,0-1,0 1,0 0,0 0,-15 16,-55 49,0 1,-111 82,174-144,8-9,19-21,36-37,460-436,-730 714,32-28,367-374,-109 105,170-139,-230 211,-16 10,0 0,0 0,0 0,1 0,-1 0,0 0,0 0,0 0,0 0,0 0,0 0,0 0,0 0,1 0,-1 0,0 0,0 0,0 0,0 0,0 0,0 0,0 0,0 0,0 0,1 0,-1 0,0 0,0 0,0 0,0 0,0 0,0 0,0 1,0-1,0 0,0 0,0 0,1 0,-1 0,0 0,0 0,0 0,0 0,0 1,0-1,0 0,0 0,0 0,0 0,0 0,0 0,0 0,0 0,0 1,0-1,0 0,0 0,0 0,0 0,0 0,-1 0,-16 28,-372 404,455-534,-62 98,49-65,66-67,-569 516,405-347,79-85,136-153,-11 14,-166 199,-1 0,-1 0,1 0,-15 8,-6 6,-149 130,-66 55,308-279,2-6,107-93,-189 190,-1 0,2 2,-18 32,0-2,14-24,-84 114,129-167,0 1,33-25,0 1,-19 13,-2 4,50-57,-88 89,0 0,0 0,0 0,0 0,0 0,0 0,-1 0,1 0,0 0,0 0,0 0,0-1,0 1,0 0,0 0,0 0,0 0,0 0,0 0,0 0,0-1,-1 1,1 0,0 0,0 0,0 0,0 0,0 0,0 0,0-1,0 1,0 0,0 0,0 0,1 0,-1 0,0 0,0 0,0-1,0 1,0 0,0 0,0 0,0 0,0 0,0 0,0 0,0 0,0-1,1 1,-1 0,0 0,0 0,0 0,-16 8,-21 14,-84 66,53-37,-106 61,150-104,33-22,34-27,15-8,2 2,2 3,124-65,-163 101,-19 8,-15 6,-15 4,0-1,0-1,-1-1,-38 4,-113 5,157-15,-87 2,175 1,1 4,81 20,131 47,-174-45,-291-108,125 51,-135-70,172 83,0 0,1-2,0-1,2 0,-37-40,44 37,13 19,0 1,0 0,0 0,0-1,0 1,0 0,0 0,0-1,0 1,0 0,0 0,0-1,0 1,0 0,0 0,0-1,0 1,0 0,0-1,0 1,0 0,0 0,1 0,-1-1,0 1,0 0,0 0,0-1,1 1,-1 0,0 0,0 0,0 0,1-1,-1 1,0 0,4 0,0-1,0 1,0 0,0 1,-1-1,1 1,6 1,-2-1,417 94,-321-64,-2 4,100 51,-186-79,-8-3,0-1,0 1,0 1,0 0,-1 0,0 0,10 10,-49-16,-178-40,3-9,-313-120,461 148,86 28,-1-1,42 3,10 1,144 36,-194-37,0 1,-1 2,0 0,0 2,43 28,-70-41,1 0,-1 0,0 0,0 0,1 0,-1 0,0 1,1-1,-1 0,0 0,1 0,-1 0,0 1,0-1,1 0,-1 0,0 0,0 1,0-1,1 0,-1 1,0-1,0 0,0 0,0 1,1-1,-1 0,0 1,0-1,0 0,0 1,0-1,0 0,0 1,0-1,0 0,0 1,0-1,0 0,0 1,-1-1,1 1,-18 2,-44-9,47 4,-140-13,-10 1,-271-58,519 92,137 35,-167-39,-1 2,65 32,-88-38,-41-23,-42-27,-35-18,-2 4,-3 5,-104-38,400 136,-151-34,80 37,-107-42,1 2,-2 1,0 0,-1 2,21 19,-206-93,33 6,-117-40,222 87,37 13,38 17,207 84,68 34,-449-218,76 49,-173-84,185 94,0 1,-1 2,-1 2,-48-7,58 17,28 0,0 0,-1 0,1 0,0 0,-1 1,1-1,0 0,0 0,-1 0,1 0,0 1,0-1,-1 0,1 0,0 0,0 1,0-1,0 0,-1 0,1 1,0-1,0 0,0 1,0-1,0 0,0 0,0 1,-1-1,1 0,0 1,0-1,0 0,0 1,0-1,0 0,1 0,-1 1,2 3,1 1,-1-1,1 0,0-1,0 1,7 6,-2-2,113 109,4-5,156 106,-265-206,-8-5,1 0,-1-1,1 0,1-1,-1 0,17 6,-68-54,-31-11,46 36,2-1,1-1,-38-39,60 58,1-1,-1 1,1-1,-1 1,1-1,0 0,-1 0,1 0,0 1,0-1,1 0,-1 0,0-1,1 1,-1 0,1 0,-1 0,1 0,0 0,0 0,0-1,0 1,1 0,0-4,1 3,0 1,1-1,-1 1,1-1,-1 1,1 0,0 0,0 0,0 1,0-1,0 1,0-1,1 1,-1 0,6-1,96-22,2 4,152-8,-118 14,-137 14,0-1,0 0,0 1,0-2,-1 1,1 0,0-1,5-2,-8 3,-1 1,0 0,1 0,-1-1,0 1,1 0,-1-1,0 1,1 0,-1-1,0 1,0-1,1 1,-1 0,0-1,0 1,0-1,0 1,0 0,0-1,1 1,-1-1,0 1,0-1,0 1,0-1,-1 1,1 0,0-2,-1 1,0 0,0-1,0 1,0 0,0 0,0 0,0 0,-1-1,1 2,0-1,-1 0,1 0,-3 0,-9-5,-1 0,0 2,-1 0,1 0,-1 1,1 1,-1 1,0 0,0 0,-24 4,-16 4,-79 20,131-27,-117 34,-192 84,173-62,280-112,321-120,-453 173,-5 2,-1-1,0 1,1 0,0 0,-1 0,1 0,-1 0,1 1,0 0,0 0,6 1,-24 16,-37 31,-3-2,-83 55,169-138,51-34,3 4,3 3,106-57,-186 116,-6 3,1 0,-1 0,0 0,0 1,0 0,1-1,-1 1,1 0,3 0,-7 3,-1 1,1-1,-1 0,1 0,-1 1,0-1,0 0,0 0,0 0,0 0,-3 4,-49 70,-3-1,-122 122,106-122,-120 163,236-276,362-468,-255 306,-107 141,-16 20,57-61,-82 100,-5 8,-7 13,-224 316,20-34,184-259,11-15,40-60,325-421,-412 529,-77 72,-66 34,-82 78,272-241,16-16</inkml:trace>
+</inkml:ink>
+</file>
+
+<file path=word/ink/ink8.xml><?xml version="1.0" encoding="utf-8"?>
+<inkml:ink xmlns:inkml="http://www.w3.org/2003/InkML">
+  <inkml:definitions>
+    <inkml:context xml:id="ctx0">
+      <inkml:inkSource xml:id="inkSrc0">
+        <inkml:traceFormat>
+          <inkml:channel name="X" type="integer" min="-2.14748E9" max="2.14748E9" units="cm"/>
+          <inkml:channel name="Y" type="integer" min="-2.14748E9" max="2.14748E9" units="cm"/>
+        </inkml:traceFormat>
+        <inkml:channelProperties>
+          <inkml:channelProperty channel="X" name="resolution" value="1000" units="1/cm"/>
+          <inkml:channelProperty channel="Y" name="resolution" value="1000" units="1/cm"/>
+        </inkml:channelProperties>
+      </inkml:inkSource>
+      <inkml:timestamp xml:id="ts0" timeString="2020-10-31T00:00:33.282"/>
+    </inkml:context>
+    <inkml:brush xml:id="br0">
+      <inkml:brushProperty name="width" value="0.05" units="cm"/>
+      <inkml:brushProperty name="height" value="0.05" units="cm"/>
+      <inkml:brushProperty name="color" value="#FFFFFF"/>
+      <inkml:brushProperty name="ignorePressure" value="1"/>
+    </inkml:brush>
+  </inkml:definitions>
+  <inkml:trace contextRef="#ctx0" brushRef="#br0">0 451,'30'-12,"-15"4,56-16,1 3,138-22,-97 29,136 1,-228 14,-16 0,0 0,0-1,0 0,-1 0,1 0,0 0,0-1,0 1,-1-1,9-3,-13 3,0 1,1-1,-1 0,0 1,0-1,0 0,0 1,0-1,0 0,0 1,0-1,0 0,0 1,0-1,0 0,-1 1,1-1,0 0,0 1,-1-1,1 0,0 1,-1-1,1 1,-1-1,1 1,0-1,-1 1,0-1,1 1,-1-1,1 1,-1 0,1-1,-2 1,-23-18,-34-12,-1 3,-1 3,-71-18,74 24,69 19,0 1,0-2,0 0,17-1,9-1,118 18,-112-10,-346-6,376 8,-53-5,1 0,0-2,0 0,25-3,-54 2,0-1,0 0,0 0,0-1,1 0,-12-4,-12-3,-33-3,-73-18,148 32,1-1,0 0,0 0,19-3,17 1,94 13,-160-12,-7-1,-43 6,62-5,-1 2,1-1,0 1,-1 0,1 0,0 0,0 1,0 0,1 0,-1 1,-8 7,14-11,-1 0,1 0,0 1,-1-1,1 0,0 1,0-1,-1 1,1-1,0 0,0 1,0-1,-1 1,1-1,0 0,0 1,0-1,0 1,0-1,0 1,0-1,0 0,0 1,0-1,0 1,0-1,1 1,-1-1,0 0,0 1,0-1,1 1,13 13,28 8,-35-19,12 11,-19-14,0 0,0 1,0-1,0 0,0 1,0-1,0 0,0 0,0 1,0-1,0 0,0 1,0-1,0 0,0 0,0 1,0-1,0 0,0 1,0-1,0 0,-1 0,1 1,0-1,0 0,0 0,0 1,-1-1,1 0,0 0,0 0,0 1,-1-1,1 0,0 0,-1 0,-39 12,36-11,-191 13,487-6,-335-42,-11 6,-65-25,3 2,122 47,16-1,26-2,102 13,-443-7,540 1,-346-7,66 3,-54 1,189-8,-59 6,46-1,-71 5,-17-2,-27-5,8 3,-126-32,254 66,-45-9,-79-23,-1 2,1 0,-1 0,-25 4,-3-1,15-2,24 0,20 0,346 7,-329-10,-26 2</inkml:trace>
+</inkml:ink>
+</file>
+
+<file path=word/ink/ink9.xml><?xml version="1.0" encoding="utf-8"?>
+<inkml:ink xmlns:inkml="http://www.w3.org/2003/InkML">
+  <inkml:definitions>
+    <inkml:context xml:id="ctx0">
+      <inkml:inkSource xml:id="inkSrc0">
+        <inkml:traceFormat>
+          <inkml:channel name="X" type="integer" min="-2.14748E9" max="2.14748E9" units="cm"/>
+          <inkml:channel name="Y" type="integer" min="-2.14748E9" max="2.14748E9" units="cm"/>
+        </inkml:traceFormat>
+        <inkml:channelProperties>
+          <inkml:channelProperty channel="X" name="resolution" value="1000" units="1/cm"/>
+          <inkml:channelProperty channel="Y" name="resolution" value="1000" units="1/cm"/>
+        </inkml:channelProperties>
+      </inkml:inkSource>
+      <inkml:timestamp xml:id="ts0" timeString="2020-10-31T00:00:29.138"/>
+    </inkml:context>
+    <inkml:brush xml:id="br0">
+      <inkml:brushProperty name="width" value="0.05" units="cm"/>
+      <inkml:brushProperty name="height" value="0.05" units="cm"/>
+      <inkml:brushProperty name="color" value="#FFFFFF"/>
+      <inkml:brushProperty name="ignorePressure" value="1"/>
+    </inkml:brush>
+  </inkml:definitions>
+  <inkml:trace contextRef="#ctx0" brushRef="#br0">333 72,'44'-23,"-25"18,0 0,0 1,30-1,-72 3,0 0,-37-9,38 6,0 1,-44-2,367 49,-440-13,90-23,28-5,0 0,0 2,0 1,1 0,-1 2,-22 10,77-24,-13 4,200-45,-254 56,-59 23,62-20,1-1,-53 10,184-49,-97 29,23-6,0 2,0 1,46 1,-84 3,0 0,1 0,-1 1,1 0,-10 4,-35 7,-9-10,37-4,26 1,0 0,1 0,-1 0,0 0,0 0,0-1,0 1,0 0,0 0,0 0,0 0,0 0,0 0,0 0,0-1,0 1,0 0,0 0,0 0,0 0,0 0,0 0,0 0,0-1,0 1,0 0,0 0,0 0,0 0,0 0,0 0,0 0,0 0,0-1,-1 1,1 0,0 0,0 0,54-18,-26 7,1 1,0 2,1 1,53-6,-205 12,-90 3,330-18,-68 7,1 3,0 2,62 3,-163 22,26-13,-63 25,-1-3,-106 19,170-46,41-7,38-8,8 0,-38 6,-1 2,1 0,0 2,48 0,-111 17,2-2,-32 13,-2-3,-114 22,162-44,28-5,39-11,-34 11,273-94,-278 95,-8 1,-19-1,-49 3,51 0,10 0</inkml:trace>
+</inkml:ink>
+</file>
+
 <file path=word/theme/theme1.xml><?xml version="1.0" encoding="utf-8"?>
 <a:theme xmlns:a="http://schemas.openxmlformats.org/drawingml/2006/main" name="Office Theme">
   <a:themeElements>

</xml_diff>